<commit_message>
Revise table shells per Rhonda's edits
</commit_message>
<xml_diff>
--- a/background/table shells.docx
+++ b/background/table shells.docx
@@ -15195,8 +15195,6 @@
         </w:rPr>
         <w:t>Prevalence</w:t>
       </w:r>
-      <w:bookmarkStart w:id="0" w:name="_GoBack"/>
-      <w:bookmarkEnd w:id="0"/>
       <w:r>
         <w:rPr>
           <w:rFonts w:cs="Arial"/>
@@ -17561,6 +17559,549 @@
           <w:p>
             <w:r>
               <w:t>Uveitis</w:t>
+            </w:r>
+          </w:p>
+        </w:tc>
+        <w:tc>
+          <w:tcPr>
+            <w:tcW w:w="0" w:type="auto"/>
+            <w:tcBorders>
+              <w:right w:val="nil"/>
+            </w:tcBorders>
+          </w:tcPr>
+          <w:p>
+            <w:pPr>
+              <w:jc w:val="center"/>
+              <w:rPr>
+                <w:rFonts w:cs="Arial"/>
+              </w:rPr>
+            </w:pPr>
+          </w:p>
+        </w:tc>
+        <w:tc>
+          <w:tcPr>
+            <w:tcW w:w="0" w:type="auto"/>
+            <w:tcBorders>
+              <w:left w:val="nil"/>
+              <w:right w:val="nil"/>
+            </w:tcBorders>
+          </w:tcPr>
+          <w:p>
+            <w:pPr>
+              <w:jc w:val="center"/>
+              <w:rPr>
+                <w:rFonts w:cs="Arial"/>
+              </w:rPr>
+            </w:pPr>
+          </w:p>
+        </w:tc>
+        <w:tc>
+          <w:tcPr>
+            <w:tcW w:w="0" w:type="auto"/>
+            <w:tcBorders>
+              <w:left w:val="nil"/>
+            </w:tcBorders>
+          </w:tcPr>
+          <w:p>
+            <w:pPr>
+              <w:jc w:val="center"/>
+              <w:rPr>
+                <w:rFonts w:cs="Arial"/>
+              </w:rPr>
+            </w:pPr>
+          </w:p>
+        </w:tc>
+        <w:tc>
+          <w:tcPr>
+            <w:tcW w:w="0" w:type="auto"/>
+            <w:tcBorders>
+              <w:right w:val="nil"/>
+            </w:tcBorders>
+          </w:tcPr>
+          <w:p>
+            <w:pPr>
+              <w:jc w:val="center"/>
+              <w:rPr>
+                <w:rFonts w:cs="Arial"/>
+              </w:rPr>
+            </w:pPr>
+          </w:p>
+        </w:tc>
+        <w:tc>
+          <w:tcPr>
+            <w:tcW w:w="0" w:type="auto"/>
+            <w:tcBorders>
+              <w:left w:val="nil"/>
+            </w:tcBorders>
+          </w:tcPr>
+          <w:p>
+            <w:pPr>
+              <w:jc w:val="center"/>
+              <w:rPr>
+                <w:rFonts w:cs="Arial"/>
+              </w:rPr>
+            </w:pPr>
+          </w:p>
+        </w:tc>
+      </w:tr>
+      <w:tr>
+        <w:tc>
+          <w:tcPr>
+            <w:tcW w:w="0" w:type="auto"/>
+            <w:vMerge w:val="restart"/>
+            <w:tcBorders>
+              <w:right w:val="nil"/>
+            </w:tcBorders>
+            <w:vAlign w:val="center"/>
+          </w:tcPr>
+          <w:p>
+            <w:r>
+              <w:t>Infection</w:t>
+            </w:r>
+          </w:p>
+        </w:tc>
+        <w:tc>
+          <w:tcPr>
+            <w:tcW w:w="0" w:type="auto"/>
+            <w:tcBorders>
+              <w:left w:val="nil"/>
+            </w:tcBorders>
+          </w:tcPr>
+          <w:p>
+            <w:r>
+              <w:t>Hospitalized</w:t>
+            </w:r>
+          </w:p>
+        </w:tc>
+        <w:tc>
+          <w:tcPr>
+            <w:tcW w:w="0" w:type="auto"/>
+            <w:tcBorders>
+              <w:right w:val="nil"/>
+            </w:tcBorders>
+          </w:tcPr>
+          <w:p>
+            <w:pPr>
+              <w:jc w:val="center"/>
+              <w:rPr>
+                <w:rFonts w:cs="Arial"/>
+              </w:rPr>
+            </w:pPr>
+          </w:p>
+        </w:tc>
+        <w:tc>
+          <w:tcPr>
+            <w:tcW w:w="0" w:type="auto"/>
+            <w:tcBorders>
+              <w:left w:val="nil"/>
+              <w:right w:val="nil"/>
+            </w:tcBorders>
+          </w:tcPr>
+          <w:p>
+            <w:pPr>
+              <w:jc w:val="center"/>
+              <w:rPr>
+                <w:rFonts w:cs="Arial"/>
+              </w:rPr>
+            </w:pPr>
+          </w:p>
+        </w:tc>
+        <w:tc>
+          <w:tcPr>
+            <w:tcW w:w="0" w:type="auto"/>
+            <w:tcBorders>
+              <w:left w:val="nil"/>
+            </w:tcBorders>
+          </w:tcPr>
+          <w:p>
+            <w:pPr>
+              <w:jc w:val="center"/>
+              <w:rPr>
+                <w:rFonts w:cs="Arial"/>
+              </w:rPr>
+            </w:pPr>
+          </w:p>
+        </w:tc>
+        <w:tc>
+          <w:tcPr>
+            <w:tcW w:w="0" w:type="auto"/>
+            <w:tcBorders>
+              <w:right w:val="nil"/>
+            </w:tcBorders>
+          </w:tcPr>
+          <w:p>
+            <w:pPr>
+              <w:jc w:val="center"/>
+              <w:rPr>
+                <w:rFonts w:cs="Arial"/>
+              </w:rPr>
+            </w:pPr>
+          </w:p>
+        </w:tc>
+        <w:tc>
+          <w:tcPr>
+            <w:tcW w:w="0" w:type="auto"/>
+            <w:tcBorders>
+              <w:left w:val="nil"/>
+            </w:tcBorders>
+          </w:tcPr>
+          <w:p>
+            <w:pPr>
+              <w:jc w:val="center"/>
+              <w:rPr>
+                <w:rFonts w:cs="Arial"/>
+              </w:rPr>
+            </w:pPr>
+          </w:p>
+        </w:tc>
+      </w:tr>
+      <w:tr>
+        <w:tc>
+          <w:tcPr>
+            <w:tcW w:w="0" w:type="auto"/>
+            <w:vMerge/>
+            <w:tcBorders>
+              <w:right w:val="nil"/>
+            </w:tcBorders>
+            <w:vAlign w:val="center"/>
+          </w:tcPr>
+          <w:p/>
+        </w:tc>
+        <w:tc>
+          <w:tcPr>
+            <w:tcW w:w="0" w:type="auto"/>
+            <w:tcBorders>
+              <w:left w:val="nil"/>
+            </w:tcBorders>
+          </w:tcPr>
+          <w:p>
+            <w:r>
+              <w:t>Opportunistic</w:t>
+            </w:r>
+          </w:p>
+        </w:tc>
+        <w:tc>
+          <w:tcPr>
+            <w:tcW w:w="0" w:type="auto"/>
+            <w:tcBorders>
+              <w:right w:val="nil"/>
+            </w:tcBorders>
+          </w:tcPr>
+          <w:p>
+            <w:pPr>
+              <w:jc w:val="center"/>
+              <w:rPr>
+                <w:rFonts w:cs="Arial"/>
+              </w:rPr>
+            </w:pPr>
+          </w:p>
+        </w:tc>
+        <w:tc>
+          <w:tcPr>
+            <w:tcW w:w="0" w:type="auto"/>
+            <w:tcBorders>
+              <w:left w:val="nil"/>
+              <w:right w:val="nil"/>
+            </w:tcBorders>
+          </w:tcPr>
+          <w:p>
+            <w:pPr>
+              <w:jc w:val="center"/>
+              <w:rPr>
+                <w:rFonts w:cs="Arial"/>
+              </w:rPr>
+            </w:pPr>
+          </w:p>
+        </w:tc>
+        <w:tc>
+          <w:tcPr>
+            <w:tcW w:w="0" w:type="auto"/>
+            <w:tcBorders>
+              <w:left w:val="nil"/>
+            </w:tcBorders>
+          </w:tcPr>
+          <w:p>
+            <w:pPr>
+              <w:jc w:val="center"/>
+              <w:rPr>
+                <w:rFonts w:cs="Arial"/>
+              </w:rPr>
+            </w:pPr>
+          </w:p>
+        </w:tc>
+        <w:tc>
+          <w:tcPr>
+            <w:tcW w:w="0" w:type="auto"/>
+            <w:tcBorders>
+              <w:right w:val="nil"/>
+            </w:tcBorders>
+          </w:tcPr>
+          <w:p>
+            <w:pPr>
+              <w:jc w:val="center"/>
+              <w:rPr>
+                <w:rFonts w:cs="Arial"/>
+              </w:rPr>
+            </w:pPr>
+          </w:p>
+        </w:tc>
+        <w:tc>
+          <w:tcPr>
+            <w:tcW w:w="0" w:type="auto"/>
+            <w:tcBorders>
+              <w:left w:val="nil"/>
+            </w:tcBorders>
+          </w:tcPr>
+          <w:p>
+            <w:pPr>
+              <w:jc w:val="center"/>
+              <w:rPr>
+                <w:rFonts w:cs="Arial"/>
+              </w:rPr>
+            </w:pPr>
+          </w:p>
+        </w:tc>
+      </w:tr>
+      <w:tr>
+        <w:tc>
+          <w:tcPr>
+            <w:tcW w:w="0" w:type="auto"/>
+            <w:vMerge w:val="restart"/>
+            <w:tcBorders>
+              <w:right w:val="nil"/>
+            </w:tcBorders>
+            <w:vAlign w:val="center"/>
+          </w:tcPr>
+          <w:p>
+            <w:r>
+              <w:t>Malignancy</w:t>
+            </w:r>
+          </w:p>
+        </w:tc>
+        <w:tc>
+          <w:tcPr>
+            <w:tcW w:w="0" w:type="auto"/>
+            <w:tcBorders>
+              <w:left w:val="nil"/>
+            </w:tcBorders>
+          </w:tcPr>
+          <w:p>
+            <w:r>
+              <w:t>Solid tumor</w:t>
+            </w:r>
+          </w:p>
+        </w:tc>
+        <w:tc>
+          <w:tcPr>
+            <w:tcW w:w="0" w:type="auto"/>
+            <w:tcBorders>
+              <w:right w:val="nil"/>
+            </w:tcBorders>
+          </w:tcPr>
+          <w:p>
+            <w:pPr>
+              <w:jc w:val="center"/>
+              <w:rPr>
+                <w:rFonts w:cs="Arial"/>
+              </w:rPr>
+            </w:pPr>
+          </w:p>
+        </w:tc>
+        <w:tc>
+          <w:tcPr>
+            <w:tcW w:w="0" w:type="auto"/>
+            <w:tcBorders>
+              <w:left w:val="nil"/>
+              <w:right w:val="nil"/>
+            </w:tcBorders>
+          </w:tcPr>
+          <w:p>
+            <w:pPr>
+              <w:jc w:val="center"/>
+              <w:rPr>
+                <w:rFonts w:cs="Arial"/>
+              </w:rPr>
+            </w:pPr>
+          </w:p>
+        </w:tc>
+        <w:tc>
+          <w:tcPr>
+            <w:tcW w:w="0" w:type="auto"/>
+            <w:tcBorders>
+              <w:left w:val="nil"/>
+            </w:tcBorders>
+          </w:tcPr>
+          <w:p>
+            <w:pPr>
+              <w:jc w:val="center"/>
+              <w:rPr>
+                <w:rFonts w:cs="Arial"/>
+              </w:rPr>
+            </w:pPr>
+          </w:p>
+        </w:tc>
+        <w:tc>
+          <w:tcPr>
+            <w:tcW w:w="0" w:type="auto"/>
+            <w:tcBorders>
+              <w:right w:val="nil"/>
+            </w:tcBorders>
+          </w:tcPr>
+          <w:p>
+            <w:pPr>
+              <w:jc w:val="center"/>
+              <w:rPr>
+                <w:rFonts w:cs="Arial"/>
+              </w:rPr>
+            </w:pPr>
+          </w:p>
+        </w:tc>
+        <w:tc>
+          <w:tcPr>
+            <w:tcW w:w="0" w:type="auto"/>
+            <w:tcBorders>
+              <w:left w:val="nil"/>
+            </w:tcBorders>
+          </w:tcPr>
+          <w:p>
+            <w:pPr>
+              <w:jc w:val="center"/>
+              <w:rPr>
+                <w:rFonts w:cs="Arial"/>
+              </w:rPr>
+            </w:pPr>
+          </w:p>
+        </w:tc>
+      </w:tr>
+      <w:tr>
+        <w:tc>
+          <w:tcPr>
+            <w:tcW w:w="0" w:type="auto"/>
+            <w:vMerge/>
+            <w:tcBorders>
+              <w:right w:val="nil"/>
+            </w:tcBorders>
+            <w:vAlign w:val="center"/>
+          </w:tcPr>
+          <w:p/>
+        </w:tc>
+        <w:tc>
+          <w:tcPr>
+            <w:tcW w:w="0" w:type="auto"/>
+            <w:tcBorders>
+              <w:left w:val="nil"/>
+            </w:tcBorders>
+          </w:tcPr>
+          <w:p>
+            <w:r>
+              <w:t>Hematologic</w:t>
+            </w:r>
+          </w:p>
+        </w:tc>
+        <w:tc>
+          <w:tcPr>
+            <w:tcW w:w="0" w:type="auto"/>
+            <w:tcBorders>
+              <w:right w:val="nil"/>
+            </w:tcBorders>
+          </w:tcPr>
+          <w:p>
+            <w:pPr>
+              <w:jc w:val="center"/>
+              <w:rPr>
+                <w:rFonts w:cs="Arial"/>
+              </w:rPr>
+            </w:pPr>
+          </w:p>
+        </w:tc>
+        <w:tc>
+          <w:tcPr>
+            <w:tcW w:w="0" w:type="auto"/>
+            <w:tcBorders>
+              <w:left w:val="nil"/>
+              <w:right w:val="nil"/>
+            </w:tcBorders>
+          </w:tcPr>
+          <w:p>
+            <w:pPr>
+              <w:jc w:val="center"/>
+              <w:rPr>
+                <w:rFonts w:cs="Arial"/>
+              </w:rPr>
+            </w:pPr>
+          </w:p>
+        </w:tc>
+        <w:tc>
+          <w:tcPr>
+            <w:tcW w:w="0" w:type="auto"/>
+            <w:tcBorders>
+              <w:left w:val="nil"/>
+            </w:tcBorders>
+          </w:tcPr>
+          <w:p>
+            <w:pPr>
+              <w:jc w:val="center"/>
+              <w:rPr>
+                <w:rFonts w:cs="Arial"/>
+              </w:rPr>
+            </w:pPr>
+          </w:p>
+        </w:tc>
+        <w:tc>
+          <w:tcPr>
+            <w:tcW w:w="0" w:type="auto"/>
+            <w:tcBorders>
+              <w:right w:val="nil"/>
+            </w:tcBorders>
+          </w:tcPr>
+          <w:p>
+            <w:pPr>
+              <w:jc w:val="center"/>
+              <w:rPr>
+                <w:rFonts w:cs="Arial"/>
+              </w:rPr>
+            </w:pPr>
+          </w:p>
+        </w:tc>
+        <w:tc>
+          <w:tcPr>
+            <w:tcW w:w="0" w:type="auto"/>
+            <w:tcBorders>
+              <w:left w:val="nil"/>
+            </w:tcBorders>
+          </w:tcPr>
+          <w:p>
+            <w:pPr>
+              <w:jc w:val="center"/>
+              <w:rPr>
+                <w:rFonts w:cs="Arial"/>
+              </w:rPr>
+            </w:pPr>
+          </w:p>
+        </w:tc>
+      </w:tr>
+      <w:tr>
+        <w:tc>
+          <w:tcPr>
+            <w:tcW w:w="0" w:type="auto"/>
+            <w:vMerge/>
+            <w:tcBorders>
+              <w:right w:val="nil"/>
+            </w:tcBorders>
+            <w:vAlign w:val="center"/>
+          </w:tcPr>
+          <w:p/>
+        </w:tc>
+        <w:tc>
+          <w:tcPr>
+            <w:tcW w:w="0" w:type="auto"/>
+            <w:tcBorders>
+              <w:left w:val="nil"/>
+            </w:tcBorders>
+          </w:tcPr>
+          <w:p>
+            <w:r>
+              <w:t>NMSC</w:t>
             </w:r>
           </w:p>
         </w:tc>
@@ -21570,8 +22111,880 @@
           </w:p>
         </w:tc>
       </w:tr>
+      <w:tr>
+        <w:tc>
+          <w:tcPr>
+            <w:tcW w:w="0" w:type="auto"/>
+            <w:vMerge w:val="restart"/>
+            <w:tcBorders>
+              <w:right w:val="nil"/>
+            </w:tcBorders>
+            <w:vAlign w:val="center"/>
+          </w:tcPr>
+          <w:p>
+            <w:r>
+              <w:t>Infection</w:t>
+            </w:r>
+          </w:p>
+        </w:tc>
+        <w:tc>
+          <w:tcPr>
+            <w:tcW w:w="0" w:type="auto"/>
+            <w:tcBorders>
+              <w:left w:val="nil"/>
+            </w:tcBorders>
+          </w:tcPr>
+          <w:p>
+            <w:r>
+              <w:t>Hospitalized</w:t>
+            </w:r>
+          </w:p>
+        </w:tc>
+        <w:tc>
+          <w:tcPr>
+            <w:tcW w:w="0" w:type="auto"/>
+            <w:tcBorders>
+              <w:right w:val="nil"/>
+            </w:tcBorders>
+          </w:tcPr>
+          <w:p>
+            <w:pPr>
+              <w:jc w:val="center"/>
+              <w:rPr>
+                <w:rFonts w:cs="Arial"/>
+              </w:rPr>
+            </w:pPr>
+          </w:p>
+        </w:tc>
+        <w:tc>
+          <w:tcPr>
+            <w:tcW w:w="0" w:type="auto"/>
+            <w:tcBorders>
+              <w:left w:val="nil"/>
+              <w:right w:val="nil"/>
+            </w:tcBorders>
+          </w:tcPr>
+          <w:p>
+            <w:pPr>
+              <w:jc w:val="center"/>
+              <w:rPr>
+                <w:rFonts w:cs="Arial"/>
+              </w:rPr>
+            </w:pPr>
+          </w:p>
+        </w:tc>
+        <w:tc>
+          <w:tcPr>
+            <w:tcW w:w="0" w:type="auto"/>
+            <w:tcBorders>
+              <w:left w:val="nil"/>
+            </w:tcBorders>
+          </w:tcPr>
+          <w:p>
+            <w:pPr>
+              <w:jc w:val="center"/>
+              <w:rPr>
+                <w:rFonts w:cs="Arial"/>
+              </w:rPr>
+            </w:pPr>
+          </w:p>
+        </w:tc>
+        <w:tc>
+          <w:tcPr>
+            <w:tcW w:w="0" w:type="auto"/>
+            <w:tcBorders>
+              <w:right w:val="nil"/>
+            </w:tcBorders>
+          </w:tcPr>
+          <w:p>
+            <w:pPr>
+              <w:jc w:val="center"/>
+              <w:rPr>
+                <w:rFonts w:cs="Arial"/>
+              </w:rPr>
+            </w:pPr>
+          </w:p>
+        </w:tc>
+        <w:tc>
+          <w:tcPr>
+            <w:tcW w:w="0" w:type="auto"/>
+            <w:tcBorders>
+              <w:left w:val="nil"/>
+              <w:right w:val="nil"/>
+            </w:tcBorders>
+          </w:tcPr>
+          <w:p>
+            <w:pPr>
+              <w:jc w:val="center"/>
+              <w:rPr>
+                <w:rFonts w:cs="Arial"/>
+              </w:rPr>
+            </w:pPr>
+          </w:p>
+        </w:tc>
+        <w:tc>
+          <w:tcPr>
+            <w:tcW w:w="0" w:type="auto"/>
+            <w:tcBorders>
+              <w:left w:val="nil"/>
+            </w:tcBorders>
+          </w:tcPr>
+          <w:p>
+            <w:pPr>
+              <w:jc w:val="center"/>
+              <w:rPr>
+                <w:rFonts w:cs="Arial"/>
+              </w:rPr>
+            </w:pPr>
+          </w:p>
+        </w:tc>
+        <w:tc>
+          <w:tcPr>
+            <w:tcW w:w="0" w:type="auto"/>
+            <w:tcBorders>
+              <w:right w:val="nil"/>
+            </w:tcBorders>
+          </w:tcPr>
+          <w:p>
+            <w:pPr>
+              <w:jc w:val="center"/>
+              <w:rPr>
+                <w:rFonts w:cs="Arial"/>
+              </w:rPr>
+            </w:pPr>
+          </w:p>
+        </w:tc>
+        <w:tc>
+          <w:tcPr>
+            <w:tcW w:w="0" w:type="auto"/>
+            <w:tcBorders>
+              <w:left w:val="nil"/>
+              <w:right w:val="nil"/>
+            </w:tcBorders>
+          </w:tcPr>
+          <w:p>
+            <w:pPr>
+              <w:jc w:val="center"/>
+              <w:rPr>
+                <w:rFonts w:cs="Arial"/>
+              </w:rPr>
+            </w:pPr>
+          </w:p>
+        </w:tc>
+        <w:tc>
+          <w:tcPr>
+            <w:tcW w:w="0" w:type="auto"/>
+            <w:tcBorders>
+              <w:left w:val="nil"/>
+            </w:tcBorders>
+          </w:tcPr>
+          <w:p>
+            <w:pPr>
+              <w:jc w:val="center"/>
+              <w:rPr>
+                <w:rFonts w:cs="Arial"/>
+              </w:rPr>
+            </w:pPr>
+          </w:p>
+        </w:tc>
+      </w:tr>
+      <w:tr>
+        <w:tc>
+          <w:tcPr>
+            <w:tcW w:w="0" w:type="auto"/>
+            <w:vMerge/>
+            <w:tcBorders>
+              <w:right w:val="nil"/>
+            </w:tcBorders>
+            <w:vAlign w:val="center"/>
+          </w:tcPr>
+          <w:p/>
+        </w:tc>
+        <w:tc>
+          <w:tcPr>
+            <w:tcW w:w="0" w:type="auto"/>
+            <w:tcBorders>
+              <w:left w:val="nil"/>
+            </w:tcBorders>
+          </w:tcPr>
+          <w:p>
+            <w:r>
+              <w:t>Opportunistic</w:t>
+            </w:r>
+          </w:p>
+        </w:tc>
+        <w:tc>
+          <w:tcPr>
+            <w:tcW w:w="0" w:type="auto"/>
+            <w:tcBorders>
+              <w:right w:val="nil"/>
+            </w:tcBorders>
+          </w:tcPr>
+          <w:p>
+            <w:pPr>
+              <w:jc w:val="center"/>
+              <w:rPr>
+                <w:rFonts w:cs="Arial"/>
+              </w:rPr>
+            </w:pPr>
+          </w:p>
+        </w:tc>
+        <w:tc>
+          <w:tcPr>
+            <w:tcW w:w="0" w:type="auto"/>
+            <w:tcBorders>
+              <w:left w:val="nil"/>
+              <w:right w:val="nil"/>
+            </w:tcBorders>
+          </w:tcPr>
+          <w:p>
+            <w:pPr>
+              <w:jc w:val="center"/>
+              <w:rPr>
+                <w:rFonts w:cs="Arial"/>
+              </w:rPr>
+            </w:pPr>
+          </w:p>
+        </w:tc>
+        <w:tc>
+          <w:tcPr>
+            <w:tcW w:w="0" w:type="auto"/>
+            <w:tcBorders>
+              <w:left w:val="nil"/>
+            </w:tcBorders>
+          </w:tcPr>
+          <w:p>
+            <w:pPr>
+              <w:jc w:val="center"/>
+              <w:rPr>
+                <w:rFonts w:cs="Arial"/>
+              </w:rPr>
+            </w:pPr>
+          </w:p>
+        </w:tc>
+        <w:tc>
+          <w:tcPr>
+            <w:tcW w:w="0" w:type="auto"/>
+            <w:tcBorders>
+              <w:right w:val="nil"/>
+            </w:tcBorders>
+          </w:tcPr>
+          <w:p>
+            <w:pPr>
+              <w:jc w:val="center"/>
+              <w:rPr>
+                <w:rFonts w:cs="Arial"/>
+              </w:rPr>
+            </w:pPr>
+          </w:p>
+        </w:tc>
+        <w:tc>
+          <w:tcPr>
+            <w:tcW w:w="0" w:type="auto"/>
+            <w:tcBorders>
+              <w:left w:val="nil"/>
+              <w:right w:val="nil"/>
+            </w:tcBorders>
+          </w:tcPr>
+          <w:p>
+            <w:pPr>
+              <w:jc w:val="center"/>
+              <w:rPr>
+                <w:rFonts w:cs="Arial"/>
+              </w:rPr>
+            </w:pPr>
+          </w:p>
+        </w:tc>
+        <w:tc>
+          <w:tcPr>
+            <w:tcW w:w="0" w:type="auto"/>
+            <w:tcBorders>
+              <w:left w:val="nil"/>
+            </w:tcBorders>
+          </w:tcPr>
+          <w:p>
+            <w:pPr>
+              <w:jc w:val="center"/>
+              <w:rPr>
+                <w:rFonts w:cs="Arial"/>
+              </w:rPr>
+            </w:pPr>
+          </w:p>
+        </w:tc>
+        <w:tc>
+          <w:tcPr>
+            <w:tcW w:w="0" w:type="auto"/>
+            <w:tcBorders>
+              <w:right w:val="nil"/>
+            </w:tcBorders>
+          </w:tcPr>
+          <w:p>
+            <w:pPr>
+              <w:jc w:val="center"/>
+              <w:rPr>
+                <w:rFonts w:cs="Arial"/>
+              </w:rPr>
+            </w:pPr>
+          </w:p>
+        </w:tc>
+        <w:tc>
+          <w:tcPr>
+            <w:tcW w:w="0" w:type="auto"/>
+            <w:tcBorders>
+              <w:left w:val="nil"/>
+              <w:right w:val="nil"/>
+            </w:tcBorders>
+          </w:tcPr>
+          <w:p>
+            <w:pPr>
+              <w:jc w:val="center"/>
+              <w:rPr>
+                <w:rFonts w:cs="Arial"/>
+              </w:rPr>
+            </w:pPr>
+          </w:p>
+        </w:tc>
+        <w:tc>
+          <w:tcPr>
+            <w:tcW w:w="0" w:type="auto"/>
+            <w:tcBorders>
+              <w:left w:val="nil"/>
+            </w:tcBorders>
+          </w:tcPr>
+          <w:p>
+            <w:pPr>
+              <w:jc w:val="center"/>
+              <w:rPr>
+                <w:rFonts w:cs="Arial"/>
+              </w:rPr>
+            </w:pPr>
+          </w:p>
+        </w:tc>
+      </w:tr>
+      <w:tr>
+        <w:tc>
+          <w:tcPr>
+            <w:tcW w:w="0" w:type="auto"/>
+            <w:vMerge w:val="restart"/>
+            <w:tcBorders>
+              <w:right w:val="nil"/>
+            </w:tcBorders>
+            <w:vAlign w:val="center"/>
+          </w:tcPr>
+          <w:p>
+            <w:r>
+              <w:t>Malignancy</w:t>
+            </w:r>
+          </w:p>
+        </w:tc>
+        <w:tc>
+          <w:tcPr>
+            <w:tcW w:w="0" w:type="auto"/>
+            <w:tcBorders>
+              <w:left w:val="nil"/>
+            </w:tcBorders>
+          </w:tcPr>
+          <w:p>
+            <w:r>
+              <w:t>Solid tumor</w:t>
+            </w:r>
+          </w:p>
+        </w:tc>
+        <w:tc>
+          <w:tcPr>
+            <w:tcW w:w="0" w:type="auto"/>
+            <w:tcBorders>
+              <w:right w:val="nil"/>
+            </w:tcBorders>
+          </w:tcPr>
+          <w:p>
+            <w:pPr>
+              <w:jc w:val="center"/>
+              <w:rPr>
+                <w:rFonts w:cs="Arial"/>
+              </w:rPr>
+            </w:pPr>
+          </w:p>
+        </w:tc>
+        <w:tc>
+          <w:tcPr>
+            <w:tcW w:w="0" w:type="auto"/>
+            <w:tcBorders>
+              <w:left w:val="nil"/>
+              <w:right w:val="nil"/>
+            </w:tcBorders>
+          </w:tcPr>
+          <w:p>
+            <w:pPr>
+              <w:jc w:val="center"/>
+              <w:rPr>
+                <w:rFonts w:cs="Arial"/>
+              </w:rPr>
+            </w:pPr>
+          </w:p>
+        </w:tc>
+        <w:tc>
+          <w:tcPr>
+            <w:tcW w:w="0" w:type="auto"/>
+            <w:tcBorders>
+              <w:left w:val="nil"/>
+            </w:tcBorders>
+          </w:tcPr>
+          <w:p>
+            <w:pPr>
+              <w:jc w:val="center"/>
+              <w:rPr>
+                <w:rFonts w:cs="Arial"/>
+              </w:rPr>
+            </w:pPr>
+          </w:p>
+        </w:tc>
+        <w:tc>
+          <w:tcPr>
+            <w:tcW w:w="0" w:type="auto"/>
+            <w:tcBorders>
+              <w:right w:val="nil"/>
+            </w:tcBorders>
+          </w:tcPr>
+          <w:p>
+            <w:pPr>
+              <w:jc w:val="center"/>
+              <w:rPr>
+                <w:rFonts w:cs="Arial"/>
+              </w:rPr>
+            </w:pPr>
+          </w:p>
+        </w:tc>
+        <w:tc>
+          <w:tcPr>
+            <w:tcW w:w="0" w:type="auto"/>
+            <w:tcBorders>
+              <w:left w:val="nil"/>
+              <w:right w:val="nil"/>
+            </w:tcBorders>
+          </w:tcPr>
+          <w:p>
+            <w:pPr>
+              <w:jc w:val="center"/>
+              <w:rPr>
+                <w:rFonts w:cs="Arial"/>
+              </w:rPr>
+            </w:pPr>
+          </w:p>
+        </w:tc>
+        <w:tc>
+          <w:tcPr>
+            <w:tcW w:w="0" w:type="auto"/>
+            <w:tcBorders>
+              <w:left w:val="nil"/>
+            </w:tcBorders>
+          </w:tcPr>
+          <w:p>
+            <w:pPr>
+              <w:jc w:val="center"/>
+              <w:rPr>
+                <w:rFonts w:cs="Arial"/>
+              </w:rPr>
+            </w:pPr>
+          </w:p>
+        </w:tc>
+        <w:tc>
+          <w:tcPr>
+            <w:tcW w:w="0" w:type="auto"/>
+            <w:tcBorders>
+              <w:right w:val="nil"/>
+            </w:tcBorders>
+          </w:tcPr>
+          <w:p>
+            <w:pPr>
+              <w:jc w:val="center"/>
+              <w:rPr>
+                <w:rFonts w:cs="Arial"/>
+              </w:rPr>
+            </w:pPr>
+          </w:p>
+        </w:tc>
+        <w:tc>
+          <w:tcPr>
+            <w:tcW w:w="0" w:type="auto"/>
+            <w:tcBorders>
+              <w:left w:val="nil"/>
+              <w:right w:val="nil"/>
+            </w:tcBorders>
+          </w:tcPr>
+          <w:p>
+            <w:pPr>
+              <w:jc w:val="center"/>
+              <w:rPr>
+                <w:rFonts w:cs="Arial"/>
+              </w:rPr>
+            </w:pPr>
+          </w:p>
+        </w:tc>
+        <w:tc>
+          <w:tcPr>
+            <w:tcW w:w="0" w:type="auto"/>
+            <w:tcBorders>
+              <w:left w:val="nil"/>
+            </w:tcBorders>
+          </w:tcPr>
+          <w:p>
+            <w:pPr>
+              <w:jc w:val="center"/>
+              <w:rPr>
+                <w:rFonts w:cs="Arial"/>
+              </w:rPr>
+            </w:pPr>
+          </w:p>
+        </w:tc>
+      </w:tr>
+      <w:tr>
+        <w:tc>
+          <w:tcPr>
+            <w:tcW w:w="0" w:type="auto"/>
+            <w:vMerge/>
+            <w:tcBorders>
+              <w:right w:val="nil"/>
+            </w:tcBorders>
+            <w:vAlign w:val="center"/>
+          </w:tcPr>
+          <w:p/>
+        </w:tc>
+        <w:tc>
+          <w:tcPr>
+            <w:tcW w:w="0" w:type="auto"/>
+            <w:tcBorders>
+              <w:left w:val="nil"/>
+            </w:tcBorders>
+          </w:tcPr>
+          <w:p>
+            <w:r>
+              <w:t>Hematologic</w:t>
+            </w:r>
+          </w:p>
+        </w:tc>
+        <w:tc>
+          <w:tcPr>
+            <w:tcW w:w="0" w:type="auto"/>
+            <w:tcBorders>
+              <w:right w:val="nil"/>
+            </w:tcBorders>
+          </w:tcPr>
+          <w:p>
+            <w:pPr>
+              <w:jc w:val="center"/>
+              <w:rPr>
+                <w:rFonts w:cs="Arial"/>
+              </w:rPr>
+            </w:pPr>
+          </w:p>
+        </w:tc>
+        <w:tc>
+          <w:tcPr>
+            <w:tcW w:w="0" w:type="auto"/>
+            <w:tcBorders>
+              <w:left w:val="nil"/>
+              <w:right w:val="nil"/>
+            </w:tcBorders>
+          </w:tcPr>
+          <w:p>
+            <w:pPr>
+              <w:jc w:val="center"/>
+              <w:rPr>
+                <w:rFonts w:cs="Arial"/>
+              </w:rPr>
+            </w:pPr>
+          </w:p>
+        </w:tc>
+        <w:tc>
+          <w:tcPr>
+            <w:tcW w:w="0" w:type="auto"/>
+            <w:tcBorders>
+              <w:left w:val="nil"/>
+            </w:tcBorders>
+          </w:tcPr>
+          <w:p>
+            <w:pPr>
+              <w:jc w:val="center"/>
+              <w:rPr>
+                <w:rFonts w:cs="Arial"/>
+              </w:rPr>
+            </w:pPr>
+          </w:p>
+        </w:tc>
+        <w:tc>
+          <w:tcPr>
+            <w:tcW w:w="0" w:type="auto"/>
+            <w:tcBorders>
+              <w:right w:val="nil"/>
+            </w:tcBorders>
+          </w:tcPr>
+          <w:p>
+            <w:pPr>
+              <w:jc w:val="center"/>
+              <w:rPr>
+                <w:rFonts w:cs="Arial"/>
+              </w:rPr>
+            </w:pPr>
+          </w:p>
+        </w:tc>
+        <w:tc>
+          <w:tcPr>
+            <w:tcW w:w="0" w:type="auto"/>
+            <w:tcBorders>
+              <w:left w:val="nil"/>
+              <w:right w:val="nil"/>
+            </w:tcBorders>
+          </w:tcPr>
+          <w:p>
+            <w:pPr>
+              <w:jc w:val="center"/>
+              <w:rPr>
+                <w:rFonts w:cs="Arial"/>
+              </w:rPr>
+            </w:pPr>
+          </w:p>
+        </w:tc>
+        <w:tc>
+          <w:tcPr>
+            <w:tcW w:w="0" w:type="auto"/>
+            <w:tcBorders>
+              <w:left w:val="nil"/>
+            </w:tcBorders>
+          </w:tcPr>
+          <w:p>
+            <w:pPr>
+              <w:jc w:val="center"/>
+              <w:rPr>
+                <w:rFonts w:cs="Arial"/>
+              </w:rPr>
+            </w:pPr>
+          </w:p>
+        </w:tc>
+        <w:tc>
+          <w:tcPr>
+            <w:tcW w:w="0" w:type="auto"/>
+            <w:tcBorders>
+              <w:right w:val="nil"/>
+            </w:tcBorders>
+          </w:tcPr>
+          <w:p>
+            <w:pPr>
+              <w:jc w:val="center"/>
+              <w:rPr>
+                <w:rFonts w:cs="Arial"/>
+              </w:rPr>
+            </w:pPr>
+          </w:p>
+        </w:tc>
+        <w:tc>
+          <w:tcPr>
+            <w:tcW w:w="0" w:type="auto"/>
+            <w:tcBorders>
+              <w:left w:val="nil"/>
+              <w:right w:val="nil"/>
+            </w:tcBorders>
+          </w:tcPr>
+          <w:p>
+            <w:pPr>
+              <w:jc w:val="center"/>
+              <w:rPr>
+                <w:rFonts w:cs="Arial"/>
+              </w:rPr>
+            </w:pPr>
+          </w:p>
+        </w:tc>
+        <w:tc>
+          <w:tcPr>
+            <w:tcW w:w="0" w:type="auto"/>
+            <w:tcBorders>
+              <w:left w:val="nil"/>
+            </w:tcBorders>
+          </w:tcPr>
+          <w:p>
+            <w:pPr>
+              <w:jc w:val="center"/>
+              <w:rPr>
+                <w:rFonts w:cs="Arial"/>
+              </w:rPr>
+            </w:pPr>
+          </w:p>
+        </w:tc>
+      </w:tr>
+      <w:tr>
+        <w:tc>
+          <w:tcPr>
+            <w:tcW w:w="0" w:type="auto"/>
+            <w:vMerge/>
+            <w:tcBorders>
+              <w:right w:val="nil"/>
+            </w:tcBorders>
+            <w:vAlign w:val="center"/>
+          </w:tcPr>
+          <w:p/>
+        </w:tc>
+        <w:tc>
+          <w:tcPr>
+            <w:tcW w:w="0" w:type="auto"/>
+            <w:tcBorders>
+              <w:left w:val="nil"/>
+            </w:tcBorders>
+          </w:tcPr>
+          <w:p>
+            <w:r>
+              <w:t>NMSC</w:t>
+            </w:r>
+          </w:p>
+        </w:tc>
+        <w:tc>
+          <w:tcPr>
+            <w:tcW w:w="0" w:type="auto"/>
+            <w:tcBorders>
+              <w:right w:val="nil"/>
+            </w:tcBorders>
+          </w:tcPr>
+          <w:p>
+            <w:pPr>
+              <w:jc w:val="center"/>
+              <w:rPr>
+                <w:rFonts w:cs="Arial"/>
+              </w:rPr>
+            </w:pPr>
+          </w:p>
+        </w:tc>
+        <w:tc>
+          <w:tcPr>
+            <w:tcW w:w="0" w:type="auto"/>
+            <w:tcBorders>
+              <w:left w:val="nil"/>
+              <w:right w:val="nil"/>
+            </w:tcBorders>
+          </w:tcPr>
+          <w:p>
+            <w:pPr>
+              <w:jc w:val="center"/>
+              <w:rPr>
+                <w:rFonts w:cs="Arial"/>
+              </w:rPr>
+            </w:pPr>
+          </w:p>
+        </w:tc>
+        <w:tc>
+          <w:tcPr>
+            <w:tcW w:w="0" w:type="auto"/>
+            <w:tcBorders>
+              <w:left w:val="nil"/>
+            </w:tcBorders>
+          </w:tcPr>
+          <w:p>
+            <w:pPr>
+              <w:jc w:val="center"/>
+              <w:rPr>
+                <w:rFonts w:cs="Arial"/>
+              </w:rPr>
+            </w:pPr>
+          </w:p>
+        </w:tc>
+        <w:tc>
+          <w:tcPr>
+            <w:tcW w:w="0" w:type="auto"/>
+            <w:tcBorders>
+              <w:right w:val="nil"/>
+            </w:tcBorders>
+          </w:tcPr>
+          <w:p>
+            <w:pPr>
+              <w:jc w:val="center"/>
+              <w:rPr>
+                <w:rFonts w:cs="Arial"/>
+              </w:rPr>
+            </w:pPr>
+          </w:p>
+        </w:tc>
+        <w:tc>
+          <w:tcPr>
+            <w:tcW w:w="0" w:type="auto"/>
+            <w:tcBorders>
+              <w:left w:val="nil"/>
+              <w:right w:val="nil"/>
+            </w:tcBorders>
+          </w:tcPr>
+          <w:p>
+            <w:pPr>
+              <w:jc w:val="center"/>
+              <w:rPr>
+                <w:rFonts w:cs="Arial"/>
+              </w:rPr>
+            </w:pPr>
+          </w:p>
+        </w:tc>
+        <w:tc>
+          <w:tcPr>
+            <w:tcW w:w="0" w:type="auto"/>
+            <w:tcBorders>
+              <w:left w:val="nil"/>
+            </w:tcBorders>
+          </w:tcPr>
+          <w:p>
+            <w:pPr>
+              <w:jc w:val="center"/>
+              <w:rPr>
+                <w:rFonts w:cs="Arial"/>
+              </w:rPr>
+            </w:pPr>
+          </w:p>
+        </w:tc>
+        <w:tc>
+          <w:tcPr>
+            <w:tcW w:w="0" w:type="auto"/>
+            <w:tcBorders>
+              <w:right w:val="nil"/>
+            </w:tcBorders>
+          </w:tcPr>
+          <w:p>
+            <w:pPr>
+              <w:jc w:val="center"/>
+              <w:rPr>
+                <w:rFonts w:cs="Arial"/>
+              </w:rPr>
+            </w:pPr>
+          </w:p>
+        </w:tc>
+        <w:tc>
+          <w:tcPr>
+            <w:tcW w:w="0" w:type="auto"/>
+            <w:tcBorders>
+              <w:left w:val="nil"/>
+              <w:right w:val="nil"/>
+            </w:tcBorders>
+          </w:tcPr>
+          <w:p>
+            <w:pPr>
+              <w:jc w:val="center"/>
+              <w:rPr>
+                <w:rFonts w:cs="Arial"/>
+              </w:rPr>
+            </w:pPr>
+          </w:p>
+        </w:tc>
+        <w:tc>
+          <w:tcPr>
+            <w:tcW w:w="0" w:type="auto"/>
+            <w:tcBorders>
+              <w:left w:val="nil"/>
+            </w:tcBorders>
+          </w:tcPr>
+          <w:p>
+            <w:pPr>
+              <w:jc w:val="center"/>
+              <w:rPr>
+                <w:rFonts w:cs="Arial"/>
+              </w:rPr>
+            </w:pPr>
+          </w:p>
+        </w:tc>
+      </w:tr>
     </w:tbl>
-    <w:p/>
     <w:p>
       <w:r>
         <w:br w:type="page"/>
@@ -25444,9 +26857,884 @@
           </w:p>
         </w:tc>
       </w:tr>
+      <w:tr>
+        <w:tc>
+          <w:tcPr>
+            <w:tcW w:w="0" w:type="auto"/>
+            <w:vMerge w:val="restart"/>
+            <w:tcBorders>
+              <w:right w:val="nil"/>
+            </w:tcBorders>
+            <w:vAlign w:val="center"/>
+          </w:tcPr>
+          <w:p>
+            <w:r>
+              <w:t>Infection</w:t>
+            </w:r>
+          </w:p>
+        </w:tc>
+        <w:tc>
+          <w:tcPr>
+            <w:tcW w:w="0" w:type="auto"/>
+            <w:tcBorders>
+              <w:left w:val="nil"/>
+            </w:tcBorders>
+          </w:tcPr>
+          <w:p>
+            <w:r>
+              <w:t>Hospitalized</w:t>
+            </w:r>
+          </w:p>
+        </w:tc>
+        <w:tc>
+          <w:tcPr>
+            <w:tcW w:w="0" w:type="auto"/>
+            <w:tcBorders>
+              <w:right w:val="nil"/>
+            </w:tcBorders>
+          </w:tcPr>
+          <w:p>
+            <w:pPr>
+              <w:jc w:val="center"/>
+              <w:rPr>
+                <w:rFonts w:cs="Arial"/>
+              </w:rPr>
+            </w:pPr>
+          </w:p>
+        </w:tc>
+        <w:tc>
+          <w:tcPr>
+            <w:tcW w:w="0" w:type="auto"/>
+            <w:tcBorders>
+              <w:left w:val="nil"/>
+              <w:right w:val="nil"/>
+            </w:tcBorders>
+          </w:tcPr>
+          <w:p>
+            <w:pPr>
+              <w:jc w:val="center"/>
+              <w:rPr>
+                <w:rFonts w:cs="Arial"/>
+              </w:rPr>
+            </w:pPr>
+          </w:p>
+        </w:tc>
+        <w:tc>
+          <w:tcPr>
+            <w:tcW w:w="0" w:type="auto"/>
+            <w:tcBorders>
+              <w:left w:val="nil"/>
+            </w:tcBorders>
+          </w:tcPr>
+          <w:p>
+            <w:pPr>
+              <w:jc w:val="center"/>
+              <w:rPr>
+                <w:rFonts w:cs="Arial"/>
+              </w:rPr>
+            </w:pPr>
+          </w:p>
+        </w:tc>
+        <w:tc>
+          <w:tcPr>
+            <w:tcW w:w="0" w:type="auto"/>
+            <w:tcBorders>
+              <w:right w:val="nil"/>
+            </w:tcBorders>
+          </w:tcPr>
+          <w:p>
+            <w:pPr>
+              <w:jc w:val="center"/>
+              <w:rPr>
+                <w:rFonts w:cs="Arial"/>
+              </w:rPr>
+            </w:pPr>
+          </w:p>
+        </w:tc>
+        <w:tc>
+          <w:tcPr>
+            <w:tcW w:w="0" w:type="auto"/>
+            <w:tcBorders>
+              <w:left w:val="nil"/>
+              <w:right w:val="nil"/>
+            </w:tcBorders>
+          </w:tcPr>
+          <w:p>
+            <w:pPr>
+              <w:jc w:val="center"/>
+              <w:rPr>
+                <w:rFonts w:cs="Arial"/>
+              </w:rPr>
+            </w:pPr>
+          </w:p>
+        </w:tc>
+        <w:tc>
+          <w:tcPr>
+            <w:tcW w:w="0" w:type="auto"/>
+            <w:tcBorders>
+              <w:left w:val="nil"/>
+            </w:tcBorders>
+          </w:tcPr>
+          <w:p>
+            <w:pPr>
+              <w:jc w:val="center"/>
+              <w:rPr>
+                <w:rFonts w:cs="Arial"/>
+              </w:rPr>
+            </w:pPr>
+          </w:p>
+        </w:tc>
+        <w:tc>
+          <w:tcPr>
+            <w:tcW w:w="0" w:type="auto"/>
+            <w:tcBorders>
+              <w:right w:val="nil"/>
+            </w:tcBorders>
+          </w:tcPr>
+          <w:p>
+            <w:pPr>
+              <w:jc w:val="center"/>
+              <w:rPr>
+                <w:rFonts w:cs="Arial"/>
+              </w:rPr>
+            </w:pPr>
+          </w:p>
+        </w:tc>
+        <w:tc>
+          <w:tcPr>
+            <w:tcW w:w="0" w:type="auto"/>
+            <w:tcBorders>
+              <w:left w:val="nil"/>
+              <w:right w:val="nil"/>
+            </w:tcBorders>
+          </w:tcPr>
+          <w:p>
+            <w:pPr>
+              <w:jc w:val="center"/>
+              <w:rPr>
+                <w:rFonts w:cs="Arial"/>
+              </w:rPr>
+            </w:pPr>
+          </w:p>
+        </w:tc>
+        <w:tc>
+          <w:tcPr>
+            <w:tcW w:w="0" w:type="auto"/>
+            <w:tcBorders>
+              <w:left w:val="nil"/>
+            </w:tcBorders>
+          </w:tcPr>
+          <w:p>
+            <w:pPr>
+              <w:jc w:val="center"/>
+              <w:rPr>
+                <w:rFonts w:cs="Arial"/>
+              </w:rPr>
+            </w:pPr>
+          </w:p>
+        </w:tc>
+      </w:tr>
+      <w:tr>
+        <w:tc>
+          <w:tcPr>
+            <w:tcW w:w="0" w:type="auto"/>
+            <w:vMerge/>
+            <w:tcBorders>
+              <w:right w:val="nil"/>
+            </w:tcBorders>
+            <w:vAlign w:val="center"/>
+          </w:tcPr>
+          <w:p/>
+        </w:tc>
+        <w:tc>
+          <w:tcPr>
+            <w:tcW w:w="0" w:type="auto"/>
+            <w:tcBorders>
+              <w:left w:val="nil"/>
+            </w:tcBorders>
+          </w:tcPr>
+          <w:p>
+            <w:r>
+              <w:t>Opportunistic</w:t>
+            </w:r>
+          </w:p>
+        </w:tc>
+        <w:tc>
+          <w:tcPr>
+            <w:tcW w:w="0" w:type="auto"/>
+            <w:tcBorders>
+              <w:right w:val="nil"/>
+            </w:tcBorders>
+          </w:tcPr>
+          <w:p>
+            <w:pPr>
+              <w:jc w:val="center"/>
+              <w:rPr>
+                <w:rFonts w:cs="Arial"/>
+              </w:rPr>
+            </w:pPr>
+          </w:p>
+        </w:tc>
+        <w:tc>
+          <w:tcPr>
+            <w:tcW w:w="0" w:type="auto"/>
+            <w:tcBorders>
+              <w:left w:val="nil"/>
+              <w:right w:val="nil"/>
+            </w:tcBorders>
+          </w:tcPr>
+          <w:p>
+            <w:pPr>
+              <w:jc w:val="center"/>
+              <w:rPr>
+                <w:rFonts w:cs="Arial"/>
+              </w:rPr>
+            </w:pPr>
+          </w:p>
+        </w:tc>
+        <w:tc>
+          <w:tcPr>
+            <w:tcW w:w="0" w:type="auto"/>
+            <w:tcBorders>
+              <w:left w:val="nil"/>
+            </w:tcBorders>
+          </w:tcPr>
+          <w:p>
+            <w:pPr>
+              <w:jc w:val="center"/>
+              <w:rPr>
+                <w:rFonts w:cs="Arial"/>
+              </w:rPr>
+            </w:pPr>
+          </w:p>
+        </w:tc>
+        <w:tc>
+          <w:tcPr>
+            <w:tcW w:w="0" w:type="auto"/>
+            <w:tcBorders>
+              <w:right w:val="nil"/>
+            </w:tcBorders>
+          </w:tcPr>
+          <w:p>
+            <w:pPr>
+              <w:jc w:val="center"/>
+              <w:rPr>
+                <w:rFonts w:cs="Arial"/>
+              </w:rPr>
+            </w:pPr>
+          </w:p>
+        </w:tc>
+        <w:tc>
+          <w:tcPr>
+            <w:tcW w:w="0" w:type="auto"/>
+            <w:tcBorders>
+              <w:left w:val="nil"/>
+              <w:right w:val="nil"/>
+            </w:tcBorders>
+          </w:tcPr>
+          <w:p>
+            <w:pPr>
+              <w:jc w:val="center"/>
+              <w:rPr>
+                <w:rFonts w:cs="Arial"/>
+              </w:rPr>
+            </w:pPr>
+          </w:p>
+        </w:tc>
+        <w:tc>
+          <w:tcPr>
+            <w:tcW w:w="0" w:type="auto"/>
+            <w:tcBorders>
+              <w:left w:val="nil"/>
+            </w:tcBorders>
+          </w:tcPr>
+          <w:p>
+            <w:pPr>
+              <w:jc w:val="center"/>
+              <w:rPr>
+                <w:rFonts w:cs="Arial"/>
+              </w:rPr>
+            </w:pPr>
+          </w:p>
+        </w:tc>
+        <w:tc>
+          <w:tcPr>
+            <w:tcW w:w="0" w:type="auto"/>
+            <w:tcBorders>
+              <w:right w:val="nil"/>
+            </w:tcBorders>
+          </w:tcPr>
+          <w:p>
+            <w:pPr>
+              <w:jc w:val="center"/>
+              <w:rPr>
+                <w:rFonts w:cs="Arial"/>
+              </w:rPr>
+            </w:pPr>
+          </w:p>
+        </w:tc>
+        <w:tc>
+          <w:tcPr>
+            <w:tcW w:w="0" w:type="auto"/>
+            <w:tcBorders>
+              <w:left w:val="nil"/>
+              <w:right w:val="nil"/>
+            </w:tcBorders>
+          </w:tcPr>
+          <w:p>
+            <w:pPr>
+              <w:jc w:val="center"/>
+              <w:rPr>
+                <w:rFonts w:cs="Arial"/>
+              </w:rPr>
+            </w:pPr>
+          </w:p>
+        </w:tc>
+        <w:tc>
+          <w:tcPr>
+            <w:tcW w:w="0" w:type="auto"/>
+            <w:tcBorders>
+              <w:left w:val="nil"/>
+            </w:tcBorders>
+          </w:tcPr>
+          <w:p>
+            <w:pPr>
+              <w:jc w:val="center"/>
+              <w:rPr>
+                <w:rFonts w:cs="Arial"/>
+              </w:rPr>
+            </w:pPr>
+          </w:p>
+        </w:tc>
+      </w:tr>
+      <w:tr>
+        <w:tc>
+          <w:tcPr>
+            <w:tcW w:w="0" w:type="auto"/>
+            <w:vMerge w:val="restart"/>
+            <w:tcBorders>
+              <w:right w:val="nil"/>
+            </w:tcBorders>
+            <w:vAlign w:val="center"/>
+          </w:tcPr>
+          <w:p>
+            <w:r>
+              <w:t>Malignancy</w:t>
+            </w:r>
+          </w:p>
+        </w:tc>
+        <w:tc>
+          <w:tcPr>
+            <w:tcW w:w="0" w:type="auto"/>
+            <w:tcBorders>
+              <w:left w:val="nil"/>
+            </w:tcBorders>
+          </w:tcPr>
+          <w:p>
+            <w:r>
+              <w:t>Solid tumor</w:t>
+            </w:r>
+          </w:p>
+        </w:tc>
+        <w:tc>
+          <w:tcPr>
+            <w:tcW w:w="0" w:type="auto"/>
+            <w:tcBorders>
+              <w:right w:val="nil"/>
+            </w:tcBorders>
+          </w:tcPr>
+          <w:p>
+            <w:pPr>
+              <w:jc w:val="center"/>
+              <w:rPr>
+                <w:rFonts w:cs="Arial"/>
+              </w:rPr>
+            </w:pPr>
+          </w:p>
+        </w:tc>
+        <w:tc>
+          <w:tcPr>
+            <w:tcW w:w="0" w:type="auto"/>
+            <w:tcBorders>
+              <w:left w:val="nil"/>
+              <w:right w:val="nil"/>
+            </w:tcBorders>
+          </w:tcPr>
+          <w:p>
+            <w:pPr>
+              <w:jc w:val="center"/>
+              <w:rPr>
+                <w:rFonts w:cs="Arial"/>
+              </w:rPr>
+            </w:pPr>
+          </w:p>
+        </w:tc>
+        <w:tc>
+          <w:tcPr>
+            <w:tcW w:w="0" w:type="auto"/>
+            <w:tcBorders>
+              <w:left w:val="nil"/>
+            </w:tcBorders>
+          </w:tcPr>
+          <w:p>
+            <w:pPr>
+              <w:jc w:val="center"/>
+              <w:rPr>
+                <w:rFonts w:cs="Arial"/>
+              </w:rPr>
+            </w:pPr>
+          </w:p>
+        </w:tc>
+        <w:tc>
+          <w:tcPr>
+            <w:tcW w:w="0" w:type="auto"/>
+            <w:tcBorders>
+              <w:right w:val="nil"/>
+            </w:tcBorders>
+          </w:tcPr>
+          <w:p>
+            <w:pPr>
+              <w:jc w:val="center"/>
+              <w:rPr>
+                <w:rFonts w:cs="Arial"/>
+              </w:rPr>
+            </w:pPr>
+          </w:p>
+        </w:tc>
+        <w:tc>
+          <w:tcPr>
+            <w:tcW w:w="0" w:type="auto"/>
+            <w:tcBorders>
+              <w:left w:val="nil"/>
+              <w:right w:val="nil"/>
+            </w:tcBorders>
+          </w:tcPr>
+          <w:p>
+            <w:pPr>
+              <w:jc w:val="center"/>
+              <w:rPr>
+                <w:rFonts w:cs="Arial"/>
+              </w:rPr>
+            </w:pPr>
+          </w:p>
+        </w:tc>
+        <w:tc>
+          <w:tcPr>
+            <w:tcW w:w="0" w:type="auto"/>
+            <w:tcBorders>
+              <w:left w:val="nil"/>
+            </w:tcBorders>
+          </w:tcPr>
+          <w:p>
+            <w:pPr>
+              <w:jc w:val="center"/>
+              <w:rPr>
+                <w:rFonts w:cs="Arial"/>
+              </w:rPr>
+            </w:pPr>
+          </w:p>
+        </w:tc>
+        <w:tc>
+          <w:tcPr>
+            <w:tcW w:w="0" w:type="auto"/>
+            <w:tcBorders>
+              <w:right w:val="nil"/>
+            </w:tcBorders>
+          </w:tcPr>
+          <w:p>
+            <w:pPr>
+              <w:jc w:val="center"/>
+              <w:rPr>
+                <w:rFonts w:cs="Arial"/>
+              </w:rPr>
+            </w:pPr>
+          </w:p>
+        </w:tc>
+        <w:tc>
+          <w:tcPr>
+            <w:tcW w:w="0" w:type="auto"/>
+            <w:tcBorders>
+              <w:left w:val="nil"/>
+              <w:right w:val="nil"/>
+            </w:tcBorders>
+          </w:tcPr>
+          <w:p>
+            <w:pPr>
+              <w:jc w:val="center"/>
+              <w:rPr>
+                <w:rFonts w:cs="Arial"/>
+              </w:rPr>
+            </w:pPr>
+          </w:p>
+        </w:tc>
+        <w:tc>
+          <w:tcPr>
+            <w:tcW w:w="0" w:type="auto"/>
+            <w:tcBorders>
+              <w:left w:val="nil"/>
+            </w:tcBorders>
+          </w:tcPr>
+          <w:p>
+            <w:pPr>
+              <w:jc w:val="center"/>
+              <w:rPr>
+                <w:rFonts w:cs="Arial"/>
+              </w:rPr>
+            </w:pPr>
+          </w:p>
+        </w:tc>
+      </w:tr>
+      <w:tr>
+        <w:tc>
+          <w:tcPr>
+            <w:tcW w:w="0" w:type="auto"/>
+            <w:vMerge/>
+            <w:tcBorders>
+              <w:right w:val="nil"/>
+            </w:tcBorders>
+            <w:vAlign w:val="center"/>
+          </w:tcPr>
+          <w:p/>
+        </w:tc>
+        <w:tc>
+          <w:tcPr>
+            <w:tcW w:w="0" w:type="auto"/>
+            <w:tcBorders>
+              <w:left w:val="nil"/>
+            </w:tcBorders>
+          </w:tcPr>
+          <w:p>
+            <w:r>
+              <w:t>Hematologic</w:t>
+            </w:r>
+          </w:p>
+        </w:tc>
+        <w:tc>
+          <w:tcPr>
+            <w:tcW w:w="0" w:type="auto"/>
+            <w:tcBorders>
+              <w:right w:val="nil"/>
+            </w:tcBorders>
+          </w:tcPr>
+          <w:p>
+            <w:pPr>
+              <w:jc w:val="center"/>
+              <w:rPr>
+                <w:rFonts w:cs="Arial"/>
+              </w:rPr>
+            </w:pPr>
+          </w:p>
+        </w:tc>
+        <w:tc>
+          <w:tcPr>
+            <w:tcW w:w="0" w:type="auto"/>
+            <w:tcBorders>
+              <w:left w:val="nil"/>
+              <w:right w:val="nil"/>
+            </w:tcBorders>
+          </w:tcPr>
+          <w:p>
+            <w:pPr>
+              <w:jc w:val="center"/>
+              <w:rPr>
+                <w:rFonts w:cs="Arial"/>
+              </w:rPr>
+            </w:pPr>
+          </w:p>
+        </w:tc>
+        <w:tc>
+          <w:tcPr>
+            <w:tcW w:w="0" w:type="auto"/>
+            <w:tcBorders>
+              <w:left w:val="nil"/>
+            </w:tcBorders>
+          </w:tcPr>
+          <w:p>
+            <w:pPr>
+              <w:jc w:val="center"/>
+              <w:rPr>
+                <w:rFonts w:cs="Arial"/>
+              </w:rPr>
+            </w:pPr>
+          </w:p>
+        </w:tc>
+        <w:tc>
+          <w:tcPr>
+            <w:tcW w:w="0" w:type="auto"/>
+            <w:tcBorders>
+              <w:right w:val="nil"/>
+            </w:tcBorders>
+          </w:tcPr>
+          <w:p>
+            <w:pPr>
+              <w:jc w:val="center"/>
+              <w:rPr>
+                <w:rFonts w:cs="Arial"/>
+              </w:rPr>
+            </w:pPr>
+          </w:p>
+        </w:tc>
+        <w:tc>
+          <w:tcPr>
+            <w:tcW w:w="0" w:type="auto"/>
+            <w:tcBorders>
+              <w:left w:val="nil"/>
+              <w:right w:val="nil"/>
+            </w:tcBorders>
+          </w:tcPr>
+          <w:p>
+            <w:pPr>
+              <w:jc w:val="center"/>
+              <w:rPr>
+                <w:rFonts w:cs="Arial"/>
+              </w:rPr>
+            </w:pPr>
+          </w:p>
+        </w:tc>
+        <w:tc>
+          <w:tcPr>
+            <w:tcW w:w="0" w:type="auto"/>
+            <w:tcBorders>
+              <w:left w:val="nil"/>
+            </w:tcBorders>
+          </w:tcPr>
+          <w:p>
+            <w:pPr>
+              <w:jc w:val="center"/>
+              <w:rPr>
+                <w:rFonts w:cs="Arial"/>
+              </w:rPr>
+            </w:pPr>
+          </w:p>
+        </w:tc>
+        <w:tc>
+          <w:tcPr>
+            <w:tcW w:w="0" w:type="auto"/>
+            <w:tcBorders>
+              <w:right w:val="nil"/>
+            </w:tcBorders>
+          </w:tcPr>
+          <w:p>
+            <w:pPr>
+              <w:jc w:val="center"/>
+              <w:rPr>
+                <w:rFonts w:cs="Arial"/>
+              </w:rPr>
+            </w:pPr>
+          </w:p>
+        </w:tc>
+        <w:tc>
+          <w:tcPr>
+            <w:tcW w:w="0" w:type="auto"/>
+            <w:tcBorders>
+              <w:left w:val="nil"/>
+              <w:right w:val="nil"/>
+            </w:tcBorders>
+          </w:tcPr>
+          <w:p>
+            <w:pPr>
+              <w:jc w:val="center"/>
+              <w:rPr>
+                <w:rFonts w:cs="Arial"/>
+              </w:rPr>
+            </w:pPr>
+          </w:p>
+        </w:tc>
+        <w:tc>
+          <w:tcPr>
+            <w:tcW w:w="0" w:type="auto"/>
+            <w:tcBorders>
+              <w:left w:val="nil"/>
+            </w:tcBorders>
+          </w:tcPr>
+          <w:p>
+            <w:pPr>
+              <w:jc w:val="center"/>
+              <w:rPr>
+                <w:rFonts w:cs="Arial"/>
+              </w:rPr>
+            </w:pPr>
+          </w:p>
+        </w:tc>
+      </w:tr>
+      <w:tr>
+        <w:tc>
+          <w:tcPr>
+            <w:tcW w:w="0" w:type="auto"/>
+            <w:vMerge/>
+            <w:tcBorders>
+              <w:right w:val="nil"/>
+            </w:tcBorders>
+            <w:vAlign w:val="center"/>
+          </w:tcPr>
+          <w:p/>
+        </w:tc>
+        <w:tc>
+          <w:tcPr>
+            <w:tcW w:w="0" w:type="auto"/>
+            <w:tcBorders>
+              <w:left w:val="nil"/>
+            </w:tcBorders>
+          </w:tcPr>
+          <w:p>
+            <w:r>
+              <w:t>NMSC</w:t>
+            </w:r>
+          </w:p>
+        </w:tc>
+        <w:tc>
+          <w:tcPr>
+            <w:tcW w:w="0" w:type="auto"/>
+            <w:tcBorders>
+              <w:right w:val="nil"/>
+            </w:tcBorders>
+          </w:tcPr>
+          <w:p>
+            <w:pPr>
+              <w:jc w:val="center"/>
+              <w:rPr>
+                <w:rFonts w:cs="Arial"/>
+              </w:rPr>
+            </w:pPr>
+          </w:p>
+        </w:tc>
+        <w:tc>
+          <w:tcPr>
+            <w:tcW w:w="0" w:type="auto"/>
+            <w:tcBorders>
+              <w:left w:val="nil"/>
+              <w:right w:val="nil"/>
+            </w:tcBorders>
+          </w:tcPr>
+          <w:p>
+            <w:pPr>
+              <w:jc w:val="center"/>
+              <w:rPr>
+                <w:rFonts w:cs="Arial"/>
+              </w:rPr>
+            </w:pPr>
+          </w:p>
+        </w:tc>
+        <w:tc>
+          <w:tcPr>
+            <w:tcW w:w="0" w:type="auto"/>
+            <w:tcBorders>
+              <w:left w:val="nil"/>
+            </w:tcBorders>
+          </w:tcPr>
+          <w:p>
+            <w:pPr>
+              <w:jc w:val="center"/>
+              <w:rPr>
+                <w:rFonts w:cs="Arial"/>
+              </w:rPr>
+            </w:pPr>
+          </w:p>
+        </w:tc>
+        <w:tc>
+          <w:tcPr>
+            <w:tcW w:w="0" w:type="auto"/>
+            <w:tcBorders>
+              <w:right w:val="nil"/>
+            </w:tcBorders>
+          </w:tcPr>
+          <w:p>
+            <w:pPr>
+              <w:jc w:val="center"/>
+              <w:rPr>
+                <w:rFonts w:cs="Arial"/>
+              </w:rPr>
+            </w:pPr>
+          </w:p>
+        </w:tc>
+        <w:tc>
+          <w:tcPr>
+            <w:tcW w:w="0" w:type="auto"/>
+            <w:tcBorders>
+              <w:left w:val="nil"/>
+              <w:right w:val="nil"/>
+            </w:tcBorders>
+          </w:tcPr>
+          <w:p>
+            <w:pPr>
+              <w:jc w:val="center"/>
+              <w:rPr>
+                <w:rFonts w:cs="Arial"/>
+              </w:rPr>
+            </w:pPr>
+          </w:p>
+        </w:tc>
+        <w:tc>
+          <w:tcPr>
+            <w:tcW w:w="0" w:type="auto"/>
+            <w:tcBorders>
+              <w:left w:val="nil"/>
+            </w:tcBorders>
+          </w:tcPr>
+          <w:p>
+            <w:pPr>
+              <w:jc w:val="center"/>
+              <w:rPr>
+                <w:rFonts w:cs="Arial"/>
+              </w:rPr>
+            </w:pPr>
+          </w:p>
+        </w:tc>
+        <w:tc>
+          <w:tcPr>
+            <w:tcW w:w="0" w:type="auto"/>
+            <w:tcBorders>
+              <w:right w:val="nil"/>
+            </w:tcBorders>
+          </w:tcPr>
+          <w:p>
+            <w:pPr>
+              <w:jc w:val="center"/>
+              <w:rPr>
+                <w:rFonts w:cs="Arial"/>
+              </w:rPr>
+            </w:pPr>
+          </w:p>
+        </w:tc>
+        <w:tc>
+          <w:tcPr>
+            <w:tcW w:w="0" w:type="auto"/>
+            <w:tcBorders>
+              <w:left w:val="nil"/>
+              <w:right w:val="nil"/>
+            </w:tcBorders>
+          </w:tcPr>
+          <w:p>
+            <w:pPr>
+              <w:jc w:val="center"/>
+              <w:rPr>
+                <w:rFonts w:cs="Arial"/>
+              </w:rPr>
+            </w:pPr>
+          </w:p>
+        </w:tc>
+        <w:tc>
+          <w:tcPr>
+            <w:tcW w:w="0" w:type="auto"/>
+            <w:tcBorders>
+              <w:left w:val="nil"/>
+            </w:tcBorders>
+          </w:tcPr>
+          <w:p>
+            <w:pPr>
+              <w:jc w:val="center"/>
+              <w:rPr>
+                <w:rFonts w:cs="Arial"/>
+              </w:rPr>
+            </w:pPr>
+          </w:p>
+        </w:tc>
+      </w:tr>
     </w:tbl>
-    <w:p/>
-    <w:p/>
+    <w:p>
+      <w:bookmarkStart w:id="0" w:name="_GoBack"/>
+      <w:bookmarkEnd w:id="0"/>
+    </w:p>
     <w:sectPr>
       <w:pgSz w:w="15840" w:h="12240" w:orient="landscape"/>
       <w:pgMar w:top="810" w:right="1440" w:bottom="1440" w:left="1440" w:header="720" w:footer="720" w:gutter="0"/>

</xml_diff>